<commit_message>
added to ECU firmware codebase. (AETS changes and driver program changes)
</commit_message>
<xml_diff>
--- a/Piping/Electrical Piping/Component Circuits/Thermocouple/Thermocouple-CD.docx
+++ b/Piping/Electrical Piping/Component Circuits/Thermocouple/Thermocouple-CD.docx
@@ -18,160 +18,13 @@
         <mc:AlternateContent>
           <mc:Choice Requires="wps">
             <w:drawing>
-              <wp:anchor distT="0" distB="0" distL="114300" distR="114300" simplePos="0" relativeHeight="251692032" behindDoc="0" locked="0" layoutInCell="1" allowOverlap="1" wp14:anchorId="7B5B8B3A" wp14:editId="1525B9BF">
+              <wp:anchor distT="0" distB="0" distL="114300" distR="114300" simplePos="0" relativeHeight="251689984" behindDoc="0" locked="0" layoutInCell="1" allowOverlap="1" wp14:anchorId="38D92A4F" wp14:editId="4BCEEABC">
                 <wp:simplePos x="0" y="0"/>
                 <wp:positionH relativeFrom="column">
-                  <wp:posOffset>5307495</wp:posOffset>
+                  <wp:posOffset>4114165</wp:posOffset>
                 </wp:positionH>
                 <wp:positionV relativeFrom="paragraph">
-                  <wp:posOffset>2961861</wp:posOffset>
-                </wp:positionV>
-                <wp:extent cx="1749287" cy="516835"/>
-                <wp:effectExtent l="0" t="0" r="54610" b="80645"/>
-                <wp:wrapNone/>
-                <wp:docPr id="26" name="Elbow Connector 26"/>
-                <wp:cNvGraphicFramePr/>
-                <a:graphic xmlns:a="http://schemas.openxmlformats.org/drawingml/2006/main">
-                  <a:graphicData uri="http://schemas.microsoft.com/office/word/2010/wordprocessingShape">
-                    <wps:wsp>
-                      <wps:cNvCnPr/>
-                      <wps:spPr>
-                        <a:xfrm>
-                          <a:off x="0" y="0"/>
-                          <a:ext cx="1749287" cy="516835"/>
-                        </a:xfrm>
-                        <a:prstGeom prst="bentConnector3">
-                          <a:avLst/>
-                        </a:prstGeom>
-                        <a:ln>
-                          <a:tailEnd type="triangle"/>
-                        </a:ln>
-                      </wps:spPr>
-                      <wps:style>
-                        <a:lnRef idx="1">
-                          <a:schemeClr val="dk1"/>
-                        </a:lnRef>
-                        <a:fillRef idx="0">
-                          <a:schemeClr val="dk1"/>
-                        </a:fillRef>
-                        <a:effectRef idx="0">
-                          <a:schemeClr val="dk1"/>
-                        </a:effectRef>
-                        <a:fontRef idx="minor">
-                          <a:schemeClr val="tx1"/>
-                        </a:fontRef>
-                      </wps:style>
-                      <wps:bodyPr/>
-                    </wps:wsp>
-                  </a:graphicData>
-                </a:graphic>
-              </wp:anchor>
-            </w:drawing>
-          </mc:Choice>
-          <mc:Fallback>
-            <w:pict>
-              <v:shapetype w14:anchorId="1BA09C48" id="_x0000_t34" coordsize="21600,21600" o:spt="34" o:oned="t" adj="10800" path="m,l@0,0@0,21600,21600,21600e" filled="f">
-                <v:stroke joinstyle="miter"/>
-                <v:formulas>
-                  <v:f eqn="val #0"/>
-                </v:formulas>
-                <v:path arrowok="t" fillok="f" o:connecttype="none"/>
-                <v:handles>
-                  <v:h position="#0,center"/>
-                </v:handles>
-                <o:lock v:ext="edit" shapetype="t"/>
-              </v:shapetype>
-              <v:shape id="Elbow Connector 26" o:spid="_x0000_s1026" type="#_x0000_t34" style="position:absolute;margin-left:417.9pt;margin-top:233.2pt;width:137.75pt;height:40.7pt;z-index:251692032;visibility:visible;mso-wrap-style:square;mso-wrap-distance-left:9pt;mso-wrap-distance-top:0;mso-wrap-distance-right:9pt;mso-wrap-distance-bottom:0;mso-position-horizontal:absolute;mso-position-horizontal-relative:text;mso-position-vertical:absolute;mso-position-vertical-relative:text" o:gfxdata="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" strokecolor="black [3200]" strokeweight=".5pt">
-                <v:stroke endarrow="block"/>
-              </v:shape>
-            </w:pict>
-          </mc:Fallback>
-        </mc:AlternateContent>
-      </w:r>
-      <w:r>
-        <w:rPr>
-          <w:b/>
-          <w:bCs/>
-          <w:noProof/>
-        </w:rPr>
-        <mc:AlternateContent>
-          <mc:Choice Requires="wps">
-            <w:drawing>
-              <wp:anchor distT="0" distB="0" distL="114300" distR="114300" simplePos="0" relativeHeight="251691008" behindDoc="0" locked="0" layoutInCell="1" allowOverlap="1" wp14:anchorId="22E3439C" wp14:editId="702B81E8">
-                <wp:simplePos x="0" y="0"/>
-                <wp:positionH relativeFrom="column">
-                  <wp:posOffset>5307025</wp:posOffset>
-                </wp:positionH>
-                <wp:positionV relativeFrom="paragraph">
-                  <wp:posOffset>1789043</wp:posOffset>
-                </wp:positionV>
-                <wp:extent cx="1749757" cy="655983"/>
-                <wp:effectExtent l="0" t="63500" r="0" b="17145"/>
-                <wp:wrapNone/>
-                <wp:docPr id="25" name="Elbow Connector 25"/>
-                <wp:cNvGraphicFramePr/>
-                <a:graphic xmlns:a="http://schemas.openxmlformats.org/drawingml/2006/main">
-                  <a:graphicData uri="http://schemas.microsoft.com/office/word/2010/wordprocessingShape">
-                    <wps:wsp>
-                      <wps:cNvCnPr/>
-                      <wps:spPr>
-                        <a:xfrm flipV="1">
-                          <a:off x="0" y="0"/>
-                          <a:ext cx="1749757" cy="655983"/>
-                        </a:xfrm>
-                        <a:prstGeom prst="bentConnector3">
-                          <a:avLst/>
-                        </a:prstGeom>
-                        <a:ln>
-                          <a:tailEnd type="triangle"/>
-                        </a:ln>
-                      </wps:spPr>
-                      <wps:style>
-                        <a:lnRef idx="1">
-                          <a:schemeClr val="dk1"/>
-                        </a:lnRef>
-                        <a:fillRef idx="0">
-                          <a:schemeClr val="dk1"/>
-                        </a:fillRef>
-                        <a:effectRef idx="0">
-                          <a:schemeClr val="dk1"/>
-                        </a:effectRef>
-                        <a:fontRef idx="minor">
-                          <a:schemeClr val="tx1"/>
-                        </a:fontRef>
-                      </wps:style>
-                      <wps:bodyPr/>
-                    </wps:wsp>
-                  </a:graphicData>
-                </a:graphic>
-              </wp:anchor>
-            </w:drawing>
-          </mc:Choice>
-          <mc:Fallback>
-            <w:pict>
-              <v:shape w14:anchorId="5B8595D8" id="Elbow Connector 25" o:spid="_x0000_s1026" type="#_x0000_t34" style="position:absolute;margin-left:417.9pt;margin-top:140.85pt;width:137.8pt;height:51.65pt;flip:y;z-index:251691008;visibility:visible;mso-wrap-style:square;mso-wrap-distance-left:9pt;mso-wrap-distance-top:0;mso-wrap-distance-right:9pt;mso-wrap-distance-bottom:0;mso-position-horizontal:absolute;mso-position-horizontal-relative:text;mso-position-vertical:absolute;mso-position-vertical-relative:text" o:gfxdata="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" strokecolor="black [3200]" strokeweight=".5pt">
-                <v:stroke endarrow="block"/>
-              </v:shape>
-            </w:pict>
-          </mc:Fallback>
-        </mc:AlternateContent>
-      </w:r>
-      <w:r>
-        <w:rPr>
-          <w:b/>
-          <w:bCs/>
-          <w:noProof/>
-        </w:rPr>
-        <mc:AlternateContent>
-          <mc:Choice Requires="wps">
-            <w:drawing>
-              <wp:anchor distT="0" distB="0" distL="114300" distR="114300" simplePos="0" relativeHeight="251689984" behindDoc="0" locked="0" layoutInCell="1" allowOverlap="1" wp14:anchorId="38D92A4F" wp14:editId="6819596F">
-                <wp:simplePos x="0" y="0"/>
-                <wp:positionH relativeFrom="column">
-                  <wp:posOffset>1769138</wp:posOffset>
-                </wp:positionH>
-                <wp:positionV relativeFrom="paragraph">
-                  <wp:posOffset>3479469</wp:posOffset>
+                  <wp:posOffset>3160230</wp:posOffset>
                 </wp:positionV>
                 <wp:extent cx="377687" cy="337765"/>
                 <wp:effectExtent l="0" t="0" r="0" b="0"/>
@@ -238,7 +91,7 @@
                 <v:stroke joinstyle="miter"/>
                 <v:path gradientshapeok="t" o:connecttype="rect"/>
               </v:shapetype>
-              <v:shape id="Text Box 24" o:spid="_x0000_s1026" type="#_x0000_t202" style="position:absolute;margin-left:139.3pt;margin-top:273.95pt;width:29.75pt;height:26.6pt;z-index:251689984;visibility:visible;mso-wrap-style:square;mso-width-percent:0;mso-height-percent:0;mso-wrap-distance-left:9pt;mso-wrap-distance-top:0;mso-wrap-distance-right:9pt;mso-wrap-distance-bottom:0;mso-position-horizontal:absolute;mso-position-horizontal-relative:text;mso-position-vertical:absolute;mso-position-vertical-relative:text;mso-width-percent:0;mso-height-percent:0;mso-width-relative:margin;mso-height-relative:margin;v-text-anchor:top" o:gfxdata="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" filled="f" stroked="f" strokeweight=".5pt">
+              <v:shape id="Text Box 24" o:spid="_x0000_s1026" type="#_x0000_t202" style="position:absolute;margin-left:323.95pt;margin-top:248.85pt;width:29.75pt;height:26.6pt;z-index:251689984;visibility:visible;mso-wrap-style:square;mso-width-percent:0;mso-height-percent:0;mso-wrap-distance-left:9pt;mso-wrap-distance-top:0;mso-wrap-distance-right:9pt;mso-wrap-distance-bottom:0;mso-position-horizontal:absolute;mso-position-horizontal-relative:text;mso-position-vertical:absolute;mso-position-vertical-relative:text;mso-width-percent:0;mso-height-percent:0;mso-width-relative:margin;mso-height-relative:margin;v-text-anchor:top" o:gfxdata="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" filled="f" stroked="f" strokeweight=".5pt">
                 <v:textbox>
                   <w:txbxContent>
                     <w:p>
@@ -272,116 +125,13 @@
         <mc:AlternateContent>
           <mc:Choice Requires="wps">
             <w:drawing>
-              <wp:anchor distT="0" distB="0" distL="114300" distR="114300" simplePos="0" relativeHeight="251687936" behindDoc="0" locked="0" layoutInCell="1" allowOverlap="1" wp14:anchorId="0902F962" wp14:editId="24095A54">
+              <wp:anchor distT="0" distB="0" distL="114300" distR="114300" simplePos="0" relativeHeight="251685888" behindDoc="0" locked="0" layoutInCell="1" allowOverlap="1" wp14:anchorId="532B6120" wp14:editId="6E96D6FC">
                 <wp:simplePos x="0" y="0"/>
                 <wp:positionH relativeFrom="column">
-                  <wp:posOffset>1769165</wp:posOffset>
+                  <wp:posOffset>3299957</wp:posOffset>
                 </wp:positionH>
                 <wp:positionV relativeFrom="paragraph">
-                  <wp:posOffset>1669774</wp:posOffset>
-                </wp:positionV>
-                <wp:extent cx="457200" cy="278296"/>
-                <wp:effectExtent l="0" t="0" r="0" b="0"/>
-                <wp:wrapNone/>
-                <wp:docPr id="23" name="Text Box 23"/>
-                <wp:cNvGraphicFramePr/>
-                <a:graphic xmlns:a="http://schemas.openxmlformats.org/drawingml/2006/main">
-                  <a:graphicData uri="http://schemas.microsoft.com/office/word/2010/wordprocessingShape">
-                    <wps:wsp>
-                      <wps:cNvSpPr txBox="1"/>
-                      <wps:spPr>
-                        <a:xfrm>
-                          <a:off x="0" y="0"/>
-                          <a:ext cx="457200" cy="278296"/>
-                        </a:xfrm>
-                        <a:prstGeom prst="rect">
-                          <a:avLst/>
-                        </a:prstGeom>
-                        <a:noFill/>
-                        <a:ln w="6350">
-                          <a:noFill/>
-                        </a:ln>
-                      </wps:spPr>
-                      <wps:txbx>
-                        <w:txbxContent>
-                          <w:p>
-                            <w:pPr>
-                              <w:rPr>
-                                <w:sz w:val="16"/>
-                                <w:szCs w:val="16"/>
-                              </w:rPr>
-                            </w:pPr>
-                            <w:r>
-                              <w:rPr>
-                                <w:sz w:val="16"/>
-                                <w:szCs w:val="16"/>
-                              </w:rPr>
-                              <w:t>GND</w:t>
-                            </w:r>
-                          </w:p>
-                        </w:txbxContent>
-                      </wps:txbx>
-                      <wps:bodyPr rot="0" spcFirstLastPara="0" vertOverflow="overflow" horzOverflow="overflow" vert="horz" wrap="square" lIns="91440" tIns="45720" rIns="91440" bIns="45720" numCol="1" spcCol="0" rtlCol="0" fromWordArt="0" anchor="t" anchorCtr="0" forceAA="0" compatLnSpc="1">
-                        <a:prstTxWarp prst="textNoShape">
-                          <a:avLst/>
-                        </a:prstTxWarp>
-                        <a:noAutofit/>
-                      </wps:bodyPr>
-                    </wps:wsp>
-                  </a:graphicData>
-                </a:graphic>
-                <wp14:sizeRelH relativeFrom="margin">
-                  <wp14:pctWidth>0</wp14:pctWidth>
-                </wp14:sizeRelH>
-                <wp14:sizeRelV relativeFrom="margin">
-                  <wp14:pctHeight>0</wp14:pctHeight>
-                </wp14:sizeRelV>
-              </wp:anchor>
-            </w:drawing>
-          </mc:Choice>
-          <mc:Fallback>
-            <w:pict>
-              <v:shape w14:anchorId="0902F962" id="Text Box 23" o:spid="_x0000_s1027" type="#_x0000_t202" style="position:absolute;margin-left:139.3pt;margin-top:131.5pt;width:36pt;height:21.9pt;z-index:251687936;visibility:visible;mso-wrap-style:square;mso-width-percent:0;mso-height-percent:0;mso-wrap-distance-left:9pt;mso-wrap-distance-top:0;mso-wrap-distance-right:9pt;mso-wrap-distance-bottom:0;mso-position-horizontal:absolute;mso-position-horizontal-relative:text;mso-position-vertical:absolute;mso-position-vertical-relative:text;mso-width-percent:0;mso-height-percent:0;mso-width-relative:margin;mso-height-relative:margin;v-text-anchor:top" o:gfxdata="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" filled="f" stroked="f" strokeweight=".5pt">
-                <v:textbox>
-                  <w:txbxContent>
-                    <w:p>
-                      <w:pPr>
-                        <w:rPr>
-                          <w:sz w:val="16"/>
-                          <w:szCs w:val="16"/>
-                        </w:rPr>
-                      </w:pPr>
-                      <w:r>
-                        <w:rPr>
-                          <w:sz w:val="16"/>
-                          <w:szCs w:val="16"/>
-                        </w:rPr>
-                        <w:t>GND</w:t>
-                      </w:r>
-                    </w:p>
-                  </w:txbxContent>
-                </v:textbox>
-              </v:shape>
-            </w:pict>
-          </mc:Fallback>
-        </mc:AlternateContent>
-      </w:r>
-      <w:r>
-        <w:rPr>
-          <w:b/>
-          <w:bCs/>
-          <w:noProof/>
-        </w:rPr>
-        <mc:AlternateContent>
-          <mc:Choice Requires="wps">
-            <w:drawing>
-              <wp:anchor distT="0" distB="0" distL="114300" distR="114300" simplePos="0" relativeHeight="251685888" behindDoc="0" locked="0" layoutInCell="1" allowOverlap="1" wp14:anchorId="532B6120" wp14:editId="4025FF81">
-                <wp:simplePos x="0" y="0"/>
-                <wp:positionH relativeFrom="column">
-                  <wp:posOffset>1769138</wp:posOffset>
-                </wp:positionH>
-                <wp:positionV relativeFrom="paragraph">
-                  <wp:posOffset>2961861</wp:posOffset>
+                  <wp:posOffset>2981353</wp:posOffset>
                 </wp:positionV>
                 <wp:extent cx="377687" cy="218661"/>
                 <wp:effectExtent l="0" t="0" r="0" b="0"/>
@@ -444,7 +194,7 @@
           </mc:Choice>
           <mc:Fallback>
             <w:pict>
-              <v:shape w14:anchorId="532B6120" id="Text Box 22" o:spid="_x0000_s1028" type="#_x0000_t202" style="position:absolute;margin-left:139.3pt;margin-top:233.2pt;width:29.75pt;height:17.2pt;z-index:251685888;visibility:visible;mso-wrap-style:square;mso-width-percent:0;mso-height-percent:0;mso-wrap-distance-left:9pt;mso-wrap-distance-top:0;mso-wrap-distance-right:9pt;mso-wrap-distance-bottom:0;mso-position-horizontal:absolute;mso-position-horizontal-relative:text;mso-position-vertical:absolute;mso-position-vertical-relative:text;mso-width-percent:0;mso-height-percent:0;mso-width-relative:margin;mso-height-relative:margin;v-text-anchor:top" o:gfxdata="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" filled="f" stroked="f" strokeweight=".5pt">
+              <v:shape w14:anchorId="532B6120" id="Text Box 22" o:spid="_x0000_s1027" type="#_x0000_t202" style="position:absolute;margin-left:259.85pt;margin-top:234.75pt;width:29.75pt;height:17.2pt;z-index:251685888;visibility:visible;mso-wrap-style:square;mso-width-percent:0;mso-height-percent:0;mso-wrap-distance-left:9pt;mso-wrap-distance-top:0;mso-wrap-distance-right:9pt;mso-wrap-distance-bottom:0;mso-position-horizontal:absolute;mso-position-horizontal-relative:text;mso-position-vertical:absolute;mso-position-vertical-relative:text;mso-width-percent:0;mso-height-percent:0;mso-width-relative:margin;mso-height-relative:margin;v-text-anchor:top" o:gfxdata="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" filled="f" stroked="f" strokeweight=".5pt">
                 <v:textbox>
                   <w:txbxContent>
                     <w:p>
@@ -478,13 +228,13 @@
         <mc:AlternateContent>
           <mc:Choice Requires="wps">
             <w:drawing>
-              <wp:anchor distT="0" distB="0" distL="114300" distR="114300" simplePos="0" relativeHeight="251683840" behindDoc="0" locked="0" layoutInCell="1" allowOverlap="1" wp14:anchorId="37CFC0C7" wp14:editId="105C7EDE">
+              <wp:anchor distT="0" distB="0" distL="114300" distR="114300" simplePos="0" relativeHeight="251683840" behindDoc="0" locked="0" layoutInCell="1" allowOverlap="1" wp14:anchorId="37CFC0C7" wp14:editId="2D3064CB">
                 <wp:simplePos x="0" y="0"/>
                 <wp:positionH relativeFrom="column">
-                  <wp:posOffset>1769165</wp:posOffset>
+                  <wp:posOffset>3299322</wp:posOffset>
                 </wp:positionH>
                 <wp:positionV relativeFrom="paragraph">
-                  <wp:posOffset>2554357</wp:posOffset>
+                  <wp:posOffset>2593947</wp:posOffset>
                 </wp:positionV>
                 <wp:extent cx="377687" cy="268356"/>
                 <wp:effectExtent l="0" t="0" r="0" b="0"/>
@@ -547,7 +297,7 @@
           </mc:Choice>
           <mc:Fallback>
             <w:pict>
-              <v:shape w14:anchorId="37CFC0C7" id="Text Box 21" o:spid="_x0000_s1029" type="#_x0000_t202" style="position:absolute;margin-left:139.3pt;margin-top:201.15pt;width:29.75pt;height:21.15pt;flip:x;z-index:251683840;visibility:visible;mso-wrap-style:square;mso-width-percent:0;mso-height-percent:0;mso-wrap-distance-left:9pt;mso-wrap-distance-top:0;mso-wrap-distance-right:9pt;mso-wrap-distance-bottom:0;mso-position-horizontal:absolute;mso-position-horizontal-relative:text;mso-position-vertical:absolute;mso-position-vertical-relative:text;mso-width-percent:0;mso-height-percent:0;mso-width-relative:margin;mso-height-relative:margin;v-text-anchor:top" o:gfxdata="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" filled="f" stroked="f" strokeweight=".5pt">
+              <v:shape w14:anchorId="37CFC0C7" id="Text Box 21" o:spid="_x0000_s1028" type="#_x0000_t202" style="position:absolute;margin-left:259.8pt;margin-top:204.25pt;width:29.75pt;height:21.15pt;flip:x;z-index:251683840;visibility:visible;mso-wrap-style:square;mso-width-percent:0;mso-height-percent:0;mso-wrap-distance-left:9pt;mso-wrap-distance-top:0;mso-wrap-distance-right:9pt;mso-wrap-distance-bottom:0;mso-position-horizontal:absolute;mso-position-horizontal-relative:text;mso-position-vertical:absolute;mso-position-vertical-relative:text;mso-width-percent:0;mso-height-percent:0;mso-width-relative:margin;mso-height-relative:margin;v-text-anchor:top" o:gfxdata="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" filled="f" stroked="f" strokeweight=".5pt">
                 <v:textbox>
                   <w:txbxContent>
                     <w:p>
@@ -563,6 +313,256 @@
                           <w:szCs w:val="16"/>
                         </w:rPr>
                         <w:t>DO</w:t>
+                      </w:r>
+                    </w:p>
+                  </w:txbxContent>
+                </v:textbox>
+              </v:shape>
+            </w:pict>
+          </mc:Fallback>
+        </mc:AlternateContent>
+      </w:r>
+      <w:r>
+        <w:rPr>
+          <w:b/>
+          <w:bCs/>
+          <w:noProof/>
+        </w:rPr>
+        <mc:AlternateContent>
+          <mc:Choice Requires="wps">
+            <w:drawing>
+              <wp:anchor distT="0" distB="0" distL="114300" distR="114300" simplePos="0" relativeHeight="251692032" behindDoc="0" locked="0" layoutInCell="1" allowOverlap="1" wp14:anchorId="7B5B8B3A" wp14:editId="1525B9BF">
+                <wp:simplePos x="0" y="0"/>
+                <wp:positionH relativeFrom="column">
+                  <wp:posOffset>5307495</wp:posOffset>
+                </wp:positionH>
+                <wp:positionV relativeFrom="paragraph">
+                  <wp:posOffset>2961861</wp:posOffset>
+                </wp:positionV>
+                <wp:extent cx="1749287" cy="516835"/>
+                <wp:effectExtent l="0" t="0" r="54610" b="80645"/>
+                <wp:wrapNone/>
+                <wp:docPr id="26" name="Elbow Connector 26"/>
+                <wp:cNvGraphicFramePr/>
+                <a:graphic xmlns:a="http://schemas.openxmlformats.org/drawingml/2006/main">
+                  <a:graphicData uri="http://schemas.microsoft.com/office/word/2010/wordprocessingShape">
+                    <wps:wsp>
+                      <wps:cNvCnPr/>
+                      <wps:spPr>
+                        <a:xfrm>
+                          <a:off x="0" y="0"/>
+                          <a:ext cx="1749287" cy="516835"/>
+                        </a:xfrm>
+                        <a:prstGeom prst="bentConnector3">
+                          <a:avLst/>
+                        </a:prstGeom>
+                        <a:ln>
+                          <a:tailEnd type="triangle"/>
+                        </a:ln>
+                      </wps:spPr>
+                      <wps:style>
+                        <a:lnRef idx="1">
+                          <a:schemeClr val="dk1"/>
+                        </a:lnRef>
+                        <a:fillRef idx="0">
+                          <a:schemeClr val="dk1"/>
+                        </a:fillRef>
+                        <a:effectRef idx="0">
+                          <a:schemeClr val="dk1"/>
+                        </a:effectRef>
+                        <a:fontRef idx="minor">
+                          <a:schemeClr val="tx1"/>
+                        </a:fontRef>
+                      </wps:style>
+                      <wps:bodyPr/>
+                    </wps:wsp>
+                  </a:graphicData>
+                </a:graphic>
+              </wp:anchor>
+            </w:drawing>
+          </mc:Choice>
+          <mc:Fallback>
+            <w:pict>
+              <v:shapetype w14:anchorId="248F4F81" id="_x0000_t34" coordsize="21600,21600" o:spt="34" o:oned="t" adj="10800" path="m,l@0,0@0,21600,21600,21600e" filled="f">
+                <v:stroke joinstyle="miter"/>
+                <v:formulas>
+                  <v:f eqn="val #0"/>
+                </v:formulas>
+                <v:path arrowok="t" fillok="f" o:connecttype="none"/>
+                <v:handles>
+                  <v:h position="#0,center"/>
+                </v:handles>
+                <o:lock v:ext="edit" shapetype="t"/>
+              </v:shapetype>
+              <v:shape id="Elbow Connector 26" o:spid="_x0000_s1026" type="#_x0000_t34" style="position:absolute;margin-left:417.9pt;margin-top:233.2pt;width:137.75pt;height:40.7pt;z-index:251692032;visibility:visible;mso-wrap-style:square;mso-wrap-distance-left:9pt;mso-wrap-distance-top:0;mso-wrap-distance-right:9pt;mso-wrap-distance-bottom:0;mso-position-horizontal:absolute;mso-position-horizontal-relative:text;mso-position-vertical:absolute;mso-position-vertical-relative:text" o:gfxdata="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" strokecolor="black [3200]" strokeweight=".5pt">
+                <v:stroke endarrow="block"/>
+              </v:shape>
+            </w:pict>
+          </mc:Fallback>
+        </mc:AlternateContent>
+      </w:r>
+      <w:r>
+        <w:rPr>
+          <w:b/>
+          <w:bCs/>
+          <w:noProof/>
+        </w:rPr>
+        <mc:AlternateContent>
+          <mc:Choice Requires="wps">
+            <w:drawing>
+              <wp:anchor distT="0" distB="0" distL="114300" distR="114300" simplePos="0" relativeHeight="251691008" behindDoc="0" locked="0" layoutInCell="1" allowOverlap="1" wp14:anchorId="22E3439C" wp14:editId="4C1CBD94">
+                <wp:simplePos x="0" y="0"/>
+                <wp:positionH relativeFrom="column">
+                  <wp:posOffset>5307025</wp:posOffset>
+                </wp:positionH>
+                <wp:positionV relativeFrom="paragraph">
+                  <wp:posOffset>1789043</wp:posOffset>
+                </wp:positionV>
+                <wp:extent cx="1749757" cy="655983"/>
+                <wp:effectExtent l="0" t="63500" r="0" b="17145"/>
+                <wp:wrapNone/>
+                <wp:docPr id="25" name="Elbow Connector 25"/>
+                <wp:cNvGraphicFramePr/>
+                <a:graphic xmlns:a="http://schemas.openxmlformats.org/drawingml/2006/main">
+                  <a:graphicData uri="http://schemas.microsoft.com/office/word/2010/wordprocessingShape">
+                    <wps:wsp>
+                      <wps:cNvCnPr/>
+                      <wps:spPr>
+                        <a:xfrm flipV="1">
+                          <a:off x="0" y="0"/>
+                          <a:ext cx="1749757" cy="655983"/>
+                        </a:xfrm>
+                        <a:prstGeom prst="bentConnector3">
+                          <a:avLst/>
+                        </a:prstGeom>
+                        <a:ln>
+                          <a:tailEnd type="triangle"/>
+                        </a:ln>
+                      </wps:spPr>
+                      <wps:style>
+                        <a:lnRef idx="1">
+                          <a:schemeClr val="dk1"/>
+                        </a:lnRef>
+                        <a:fillRef idx="0">
+                          <a:schemeClr val="dk1"/>
+                        </a:fillRef>
+                        <a:effectRef idx="0">
+                          <a:schemeClr val="dk1"/>
+                        </a:effectRef>
+                        <a:fontRef idx="minor">
+                          <a:schemeClr val="tx1"/>
+                        </a:fontRef>
+                      </wps:style>
+                      <wps:bodyPr/>
+                    </wps:wsp>
+                  </a:graphicData>
+                </a:graphic>
+              </wp:anchor>
+            </w:drawing>
+          </mc:Choice>
+          <mc:Fallback>
+            <w:pict>
+              <v:shape w14:anchorId="6A45D8E8" id="Elbow Connector 25" o:spid="_x0000_s1026" type="#_x0000_t34" style="position:absolute;margin-left:417.9pt;margin-top:140.85pt;width:137.8pt;height:51.65pt;flip:y;z-index:251691008;visibility:visible;mso-wrap-style:square;mso-wrap-distance-left:9pt;mso-wrap-distance-top:0;mso-wrap-distance-right:9pt;mso-wrap-distance-bottom:0;mso-position-horizontal:absolute;mso-position-horizontal-relative:text;mso-position-vertical:absolute;mso-position-vertical-relative:text" o:gfxdata="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" strokecolor="black [3200]" strokeweight=".5pt">
+                <v:stroke endarrow="block"/>
+              </v:shape>
+            </w:pict>
+          </mc:Fallback>
+        </mc:AlternateContent>
+      </w:r>
+      <w:r>
+        <w:rPr>
+          <w:b/>
+          <w:bCs/>
+          <w:noProof/>
+        </w:rPr>
+        <mc:AlternateContent>
+          <mc:Choice Requires="wps">
+            <w:drawing>
+              <wp:anchor distT="0" distB="0" distL="114300" distR="114300" simplePos="0" relativeHeight="251687936" behindDoc="0" locked="0" layoutInCell="1" allowOverlap="1" wp14:anchorId="0902F962" wp14:editId="6FF2ABCF">
+                <wp:simplePos x="0" y="0"/>
+                <wp:positionH relativeFrom="column">
+                  <wp:posOffset>1769165</wp:posOffset>
+                </wp:positionH>
+                <wp:positionV relativeFrom="paragraph">
+                  <wp:posOffset>1669774</wp:posOffset>
+                </wp:positionV>
+                <wp:extent cx="457200" cy="278296"/>
+                <wp:effectExtent l="0" t="0" r="0" b="0"/>
+                <wp:wrapNone/>
+                <wp:docPr id="23" name="Text Box 23"/>
+                <wp:cNvGraphicFramePr/>
+                <a:graphic xmlns:a="http://schemas.openxmlformats.org/drawingml/2006/main">
+                  <a:graphicData uri="http://schemas.microsoft.com/office/word/2010/wordprocessingShape">
+                    <wps:wsp>
+                      <wps:cNvSpPr txBox="1"/>
+                      <wps:spPr>
+                        <a:xfrm>
+                          <a:off x="0" y="0"/>
+                          <a:ext cx="457200" cy="278296"/>
+                        </a:xfrm>
+                        <a:prstGeom prst="rect">
+                          <a:avLst/>
+                        </a:prstGeom>
+                        <a:noFill/>
+                        <a:ln w="6350">
+                          <a:noFill/>
+                        </a:ln>
+                      </wps:spPr>
+                      <wps:txbx>
+                        <w:txbxContent>
+                          <w:p>
+                            <w:pPr>
+                              <w:rPr>
+                                <w:sz w:val="16"/>
+                                <w:szCs w:val="16"/>
+                              </w:rPr>
+                            </w:pPr>
+                            <w:r>
+                              <w:rPr>
+                                <w:sz w:val="16"/>
+                                <w:szCs w:val="16"/>
+                              </w:rPr>
+                              <w:t>GND</w:t>
+                            </w:r>
+                          </w:p>
+                        </w:txbxContent>
+                      </wps:txbx>
+                      <wps:bodyPr rot="0" spcFirstLastPara="0" vertOverflow="overflow" horzOverflow="overflow" vert="horz" wrap="square" lIns="91440" tIns="45720" rIns="91440" bIns="45720" numCol="1" spcCol="0" rtlCol="0" fromWordArt="0" anchor="t" anchorCtr="0" forceAA="0" compatLnSpc="1">
+                        <a:prstTxWarp prst="textNoShape">
+                          <a:avLst/>
+                        </a:prstTxWarp>
+                        <a:noAutofit/>
+                      </wps:bodyPr>
+                    </wps:wsp>
+                  </a:graphicData>
+                </a:graphic>
+                <wp14:sizeRelH relativeFrom="margin">
+                  <wp14:pctWidth>0</wp14:pctWidth>
+                </wp14:sizeRelH>
+                <wp14:sizeRelV relativeFrom="margin">
+                  <wp14:pctHeight>0</wp14:pctHeight>
+                </wp14:sizeRelV>
+              </wp:anchor>
+            </w:drawing>
+          </mc:Choice>
+          <mc:Fallback>
+            <w:pict>
+              <v:shape w14:anchorId="0902F962" id="Text Box 23" o:spid="_x0000_s1029" type="#_x0000_t202" style="position:absolute;margin-left:139.3pt;margin-top:131.5pt;width:36pt;height:21.9pt;z-index:251687936;visibility:visible;mso-wrap-style:square;mso-width-percent:0;mso-height-percent:0;mso-wrap-distance-left:9pt;mso-wrap-distance-top:0;mso-wrap-distance-right:9pt;mso-wrap-distance-bottom:0;mso-position-horizontal:absolute;mso-position-horizontal-relative:text;mso-position-vertical:absolute;mso-position-vertical-relative:text;mso-width-percent:0;mso-height-percent:0;mso-width-relative:margin;mso-height-relative:margin;v-text-anchor:top" o:gfxdata="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" filled="f" stroked="f" strokeweight=".5pt">
+                <v:textbox>
+                  <w:txbxContent>
+                    <w:p>
+                      <w:pPr>
+                        <w:rPr>
+                          <w:sz w:val="16"/>
+                          <w:szCs w:val="16"/>
+                        </w:rPr>
+                      </w:pPr>
+                      <w:r>
+                        <w:rPr>
+                          <w:sz w:val="16"/>
+                          <w:szCs w:val="16"/>
+                        </w:rPr>
+                        <w:t>GND</w:t>
                       </w:r>
                     </w:p>
                   </w:txbxContent>
@@ -1153,7 +1153,7 @@
           </mc:Choice>
           <mc:Fallback>
             <w:pict>
-              <v:shapetype w14:anchorId="2439D93C" id="_x0000_t32" coordsize="21600,21600" o:spt="32" o:oned="t" path="m,l21600,21600e" filled="f">
+              <v:shapetype w14:anchorId="3B2F821E" id="_x0000_t32" coordsize="21600,21600" o:spt="32" o:oned="t" path="m,l21600,21600e" filled="f">
                 <v:path arrowok="t" fillok="f" o:connecttype="none"/>
                 <o:lock v:ext="edit" shapetype="t"/>
               </v:shapetype>
@@ -1225,7 +1225,7 @@
           </mc:Choice>
           <mc:Fallback>
             <w:pict>
-              <v:shape w14:anchorId="7274C533" id="Straight Arrow Connector 12" o:spid="_x0000_s1026" type="#_x0000_t32" style="position:absolute;margin-left:336.5pt;margin-top:266.85pt;width:0;height:15.65pt;flip:y;z-index:251669504;visibility:visible;mso-wrap-style:square;mso-wrap-distance-left:9pt;mso-wrap-distance-top:0;mso-wrap-distance-right:9pt;mso-wrap-distance-bottom:0;mso-position-horizontal:absolute;mso-position-horizontal-relative:text;mso-position-vertical:absolute;mso-position-vertical-relative:text" o:gfxdata="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" strokecolor="black [3200]" strokeweight=".5pt">
+              <v:shape w14:anchorId="47D9581D" id="Straight Arrow Connector 12" o:spid="_x0000_s1026" type="#_x0000_t32" style="position:absolute;margin-left:336.5pt;margin-top:266.85pt;width:0;height:15.65pt;flip:y;z-index:251669504;visibility:visible;mso-wrap-style:square;mso-wrap-distance-left:9pt;mso-wrap-distance-top:0;mso-wrap-distance-right:9pt;mso-wrap-distance-bottom:0;mso-position-horizontal:absolute;mso-position-horizontal-relative:text;mso-position-vertical:absolute;mso-position-vertical-relative:text" o:gfxdata="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" strokecolor="black [3200]" strokeweight=".5pt">
                 <v:stroke endarrow="block" joinstyle="miter"/>
               </v:shape>
             </w:pict>
@@ -1290,7 +1290,7 @@
           </mc:Choice>
           <mc:Fallback>
             <w:pict>
-              <v:line w14:anchorId="3A589D29" id="Straight Connector 11" o:spid="_x0000_s1026" style="position:absolute;z-index:251668480;visibility:visible;mso-wrap-style:square;mso-wrap-distance-left:9pt;mso-wrap-distance-top:0;mso-wrap-distance-right:9pt;mso-wrap-distance-bottom:0;mso-position-horizontal:absolute;mso-position-horizontal-relative:text;mso-position-vertical:absolute;mso-position-vertical-relative:text" from="169.05pt,282.5pt" to="336.55pt,282.5pt" o:gfxdata="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" strokecolor="black [3200]" strokeweight=".5pt">
+              <v:line w14:anchorId="45D108E0" id="Straight Connector 11" o:spid="_x0000_s1026" style="position:absolute;z-index:251668480;visibility:visible;mso-wrap-style:square;mso-wrap-distance-left:9pt;mso-wrap-distance-top:0;mso-wrap-distance-right:9pt;mso-wrap-distance-bottom:0;mso-position-horizontal:absolute;mso-position-horizontal-relative:text;mso-position-vertical:absolute;mso-position-vertical-relative:text" from="169.05pt,282.5pt" to="336.55pt,282.5pt" o:gfxdata="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" strokecolor="black [3200]" strokeweight=".5pt">
                 <v:stroke joinstyle="miter"/>
               </v:line>
             </w:pict>
@@ -1449,7 +1449,7 @@
           </mc:Choice>
           <mc:Fallback>
             <w:pict>
-              <v:line w14:anchorId="460798C5" id="Straight Connector 10" o:spid="_x0000_s1026" style="position:absolute;z-index:251667456;visibility:visible;mso-wrap-style:square;mso-wrap-distance-left:9pt;mso-wrap-distance-top:0;mso-wrap-distance-right:9pt;mso-wrap-distance-bottom:0;mso-position-horizontal:absolute;mso-position-horizontal-relative:text;mso-position-vertical:absolute;mso-position-vertical-relative:text" from="169pt,140.85pt" to="340.45pt,140.85pt" o:gfxdata="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" strokecolor="black [3200]" strokeweight=".5pt">
+              <v:line w14:anchorId="531339CC" id="Straight Connector 10" o:spid="_x0000_s1026" style="position:absolute;z-index:251667456;visibility:visible;mso-wrap-style:square;mso-wrap-distance-left:9pt;mso-wrap-distance-top:0;mso-wrap-distance-right:9pt;mso-wrap-distance-bottom:0;mso-position-horizontal:absolute;mso-position-horizontal-relative:text;mso-position-vertical:absolute;mso-position-vertical-relative:text" from="169pt,140.85pt" to="340.45pt,140.85pt" o:gfxdata="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" strokecolor="black [3200]" strokeweight=".5pt">
                 <v:stroke joinstyle="miter"/>
               </v:line>
             </w:pict>
@@ -1517,7 +1517,7 @@
           </mc:Choice>
           <mc:Fallback>
             <w:pict>
-              <v:shape w14:anchorId="5147AF7C" id="Straight Arrow Connector 7" o:spid="_x0000_s1026" type="#_x0000_t32" style="position:absolute;margin-left:169.05pt;margin-top:244.15pt;width:90.75pt;height:0;z-index:251664384;visibility:visible;mso-wrap-style:square;mso-wrap-distance-left:9pt;mso-wrap-distance-top:0;mso-wrap-distance-right:9pt;mso-wrap-distance-bottom:0;mso-position-horizontal:absolute;mso-position-horizontal-relative:text;mso-position-vertical:absolute;mso-position-vertical-relative:text" o:gfxdata="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" strokecolor="black [3200]" strokeweight=".5pt">
+              <v:shape w14:anchorId="22CD2170" id="Straight Arrow Connector 7" o:spid="_x0000_s1026" type="#_x0000_t32" style="position:absolute;margin-left:169.05pt;margin-top:244.15pt;width:90.75pt;height:0;z-index:251664384;visibility:visible;mso-wrap-style:square;mso-wrap-distance-left:9pt;mso-wrap-distance-top:0;mso-wrap-distance-right:9pt;mso-wrap-distance-bottom:0;mso-position-horizontal:absolute;mso-position-horizontal-relative:text;mso-position-vertical:absolute;mso-position-vertical-relative:text" o:gfxdata="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" strokecolor="black [3200]" strokeweight=".5pt">
                 <v:stroke endarrow="block" joinstyle="miter"/>
               </v:shape>
             </w:pict>
@@ -1585,7 +1585,7 @@
           </mc:Choice>
           <mc:Fallback>
             <w:pict>
-              <v:shape w14:anchorId="2FC1445B" id="Straight Arrow Connector 6" o:spid="_x0000_s1026" type="#_x0000_t32" style="position:absolute;margin-left:169.05pt;margin-top:214.45pt;width:90.8pt;height:0;z-index:251663360;visibility:visible;mso-wrap-style:square;mso-wrap-distance-left:9pt;mso-wrap-distance-top:0;mso-wrap-distance-right:9pt;mso-wrap-distance-bottom:0;mso-position-horizontal:absolute;mso-position-horizontal-relative:text;mso-position-vertical:absolute;mso-position-vertical-relative:text" o:gfxdata="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" strokecolor="black [3200]" strokeweight=".5pt">
+              <v:shape w14:anchorId="1F9C0011" id="Straight Arrow Connector 6" o:spid="_x0000_s1026" type="#_x0000_t32" style="position:absolute;margin-left:169.05pt;margin-top:214.45pt;width:90.8pt;height:0;z-index:251663360;visibility:visible;mso-wrap-style:square;mso-wrap-distance-left:9pt;mso-wrap-distance-top:0;mso-wrap-distance-right:9pt;mso-wrap-distance-bottom:0;mso-position-horizontal:absolute;mso-position-horizontal-relative:text;mso-position-vertical:absolute;mso-position-vertical-relative:text" o:gfxdata="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" strokecolor="black [3200]" strokeweight=".5pt">
                 <v:stroke endarrow="block" joinstyle="miter"/>
               </v:shape>
             </w:pict>
@@ -1653,7 +1653,7 @@
           </mc:Choice>
           <mc:Fallback>
             <w:pict>
-              <v:shape w14:anchorId="03F81018" id="Straight Arrow Connector 5" o:spid="_x0000_s1026" type="#_x0000_t32" style="position:absolute;margin-left:169pt;margin-top:183.9pt;width:90.8pt;height:0;z-index:251662336;visibility:visible;mso-wrap-style:square;mso-wrap-distance-left:9pt;mso-wrap-distance-top:0;mso-wrap-distance-right:9pt;mso-wrap-distance-bottom:0;mso-position-horizontal:absolute;mso-position-horizontal-relative:text;mso-position-vertical:absolute;mso-position-vertical-relative:text" o:gfxdata="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" strokecolor="black [3200]" strokeweight=".5pt">
+              <v:shape w14:anchorId="4C64E4A4" id="Straight Arrow Connector 5" o:spid="_x0000_s1026" type="#_x0000_t32" style="position:absolute;margin-left:169pt;margin-top:183.9pt;width:90.8pt;height:0;z-index:251662336;visibility:visible;mso-wrap-style:square;mso-wrap-distance-left:9pt;mso-wrap-distance-top:0;mso-wrap-distance-right:9pt;mso-wrap-distance-bottom:0;mso-position-horizontal:absolute;mso-position-horizontal-relative:text;mso-position-vertical:absolute;mso-position-vertical-relative:text" o:gfxdata="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" strokecolor="black [3200]" strokeweight=".5pt">
                 <v:stroke endarrow="block" joinstyle="miter"/>
               </v:shape>
             </w:pict>

</xml_diff>

<commit_message>
added avionics scaled circuit with modifications to avionics component circuits
</commit_message>
<xml_diff>
--- a/Piping/Electrical Piping/Component Circuits/Thermocouple/Thermocouple-CD.docx
+++ b/Piping/Electrical Piping/Component Circuits/Thermocouple/Thermocouple-CD.docx
@@ -2,6 +2,22 @@
 <file path=word/document.xml><?xml version="1.0" encoding="utf-8"?>
 <w:document xmlns:wpc="http://schemas.microsoft.com/office/word/2010/wordprocessingCanvas" xmlns:cx="http://schemas.microsoft.com/office/drawing/2014/chartex" xmlns:cx1="http://schemas.microsoft.com/office/drawing/2015/9/8/chartex" xmlns:cx2="http://schemas.microsoft.com/office/drawing/2015/10/21/chartex" xmlns:cx3="http://schemas.microsoft.com/office/drawing/2016/5/9/chartex" xmlns:cx4="http://schemas.microsoft.com/office/drawing/2016/5/10/chartex" xmlns:cx5="http://schemas.microsoft.com/office/drawing/2016/5/11/chartex" xmlns:cx6="http://schemas.microsoft.com/office/drawing/2016/5/12/chartex" xmlns:cx7="http://schemas.microsoft.com/office/drawing/2016/5/13/chartex" xmlns:cx8="http://schemas.microsoft.com/office/drawing/2016/5/14/chartex" xmlns:mc="http://schemas.openxmlformats.org/markup-compatibility/2006" xmlns:aink="http://schemas.microsoft.com/office/drawing/2016/ink" xmlns:am3d="http://schemas.microsoft.com/office/drawing/2017/model3d" xmlns:o="urn:schemas-microsoft-com:office:office" xmlns:r="http://schemas.openxmlformats.org/officeDocument/2006/relationships" xmlns:m="http://schemas.openxmlformats.org/officeDocument/2006/math" xmlns:v="urn:schemas-microsoft-com:vml" xmlns:wp14="http://schemas.microsoft.com/office/word/2010/wordprocessingDrawing" xmlns:wp="http://schemas.openxmlformats.org/drawingml/2006/wordprocessingDrawing" xmlns:w10="urn:schemas-microsoft-com:office:word" xmlns:w="http://schemas.openxmlformats.org/wordprocessingml/2006/main" xmlns:w14="http://schemas.microsoft.com/office/word/2010/wordml" xmlns:w15="http://schemas.microsoft.com/office/word/2012/wordml" xmlns:w16cex="http://schemas.microsoft.com/office/word/2018/wordml/cex" xmlns:w16cid="http://schemas.microsoft.com/office/word/2016/wordml/cid" xmlns:w16="http://schemas.microsoft.com/office/word/2018/wordml" xmlns:w16se="http://schemas.microsoft.com/office/word/2015/wordml/symex" xmlns:wpg="http://schemas.microsoft.com/office/word/2010/wordprocessingGroup" xmlns:wpi="http://schemas.microsoft.com/office/word/2010/wordprocessingInk" xmlns:wne="http://schemas.microsoft.com/office/word/2006/wordml" xmlns:wps="http://schemas.microsoft.com/office/word/2010/wordprocessingShape" mc:Ignorable="w14 w15 w16se w16cid w16 w16cex wp14">
   <w:body>
+    <w:p>
+      <w:pPr>
+        <w:rPr>
+          <w:b/>
+          <w:bCs/>
+        </w:rPr>
+      </w:pPr>
+    </w:p>
+    <w:p>
+      <w:pPr>
+        <w:rPr>
+          <w:b/>
+          <w:bCs/>
+        </w:rPr>
+      </w:pPr>
+    </w:p>
     <w:p>
       <w:pPr>
         <w:rPr>
@@ -1984,6 +2000,7 @@
     <w:lsdException w:name="HTML Sample" w:semiHidden="1" w:unhideWhenUsed="1"/>
     <w:lsdException w:name="HTML Typewriter" w:semiHidden="1" w:unhideWhenUsed="1"/>
     <w:lsdException w:name="HTML Variable" w:semiHidden="1" w:unhideWhenUsed="1"/>
+    <w:lsdException w:name="Normal Table" w:semiHidden="1" w:unhideWhenUsed="1"/>
     <w:lsdException w:name="annotation subject" w:semiHidden="1" w:unhideWhenUsed="1"/>
     <w:lsdException w:name="No List" w:semiHidden="1" w:unhideWhenUsed="1"/>
     <w:lsdException w:name="Outline List 1" w:semiHidden="1" w:unhideWhenUsed="1"/>
@@ -2030,8 +2047,10 @@
     <w:lsdException w:name="Table Subtle 2" w:semiHidden="1" w:unhideWhenUsed="1"/>
     <w:lsdException w:name="Table Web 1" w:semiHidden="1" w:unhideWhenUsed="1"/>
     <w:lsdException w:name="Table Web 2" w:semiHidden="1" w:unhideWhenUsed="1"/>
+    <w:lsdException w:name="Table Web 3" w:semiHidden="1" w:unhideWhenUsed="1"/>
     <w:lsdException w:name="Balloon Text" w:semiHidden="1" w:unhideWhenUsed="1"/>
     <w:lsdException w:name="Table Grid" w:uiPriority="39"/>
+    <w:lsdException w:name="Table Theme" w:semiHidden="1" w:unhideWhenUsed="1"/>
     <w:lsdException w:name="Placeholder Text" w:semiHidden="1"/>
     <w:lsdException w:name="No Spacing" w:uiPriority="1" w:qFormat="1"/>
     <w:lsdException w:name="Light Shading" w:uiPriority="60"/>

</xml_diff>